<commit_message>
created merged milestone 1 document and added all subdocuments
</commit_message>
<xml_diff>
--- a/documentation/milestone1/01_summary.docx
+++ b/documentation/milestone1/01_summary.docx
@@ -1,6 +1,6 @@
 
 <file path=word/document.xml><?xml version="1.0" encoding="utf-8"?>
-<w:document xmlns:wpc="http://schemas.microsoft.com/office/word/2010/wordprocessingCanvas" xmlns:cx="http://schemas.microsoft.com/office/drawing/2014/chartex" xmlns:mc="http://schemas.openxmlformats.org/markup-compatibility/2006" xmlns:o="urn:schemas-microsoft-com:office:office" xmlns:r="http://schemas.openxmlformats.org/officeDocument/2006/relationships" xmlns:m="http://schemas.openxmlformats.org/officeDocument/2006/math" xmlns:v="urn:schemas-microsoft-com:vml" xmlns:wp14="http://schemas.microsoft.com/office/word/2010/wordprocessingDrawing" xmlns:wp="http://schemas.openxmlformats.org/drawingml/2006/wordprocessingDrawing" xmlns:w10="urn:schemas-microsoft-com:office:word" xmlns:w="http://schemas.openxmlformats.org/wordprocessingml/2006/main" xmlns:w14="http://schemas.microsoft.com/office/word/2010/wordml" xmlns:w15="http://schemas.microsoft.com/office/word/2012/wordml" xmlns:w16se="http://schemas.microsoft.com/office/word/2015/wordml/symex" xmlns:wpg="http://schemas.microsoft.com/office/word/2010/wordprocessingGroup" xmlns:wpi="http://schemas.microsoft.com/office/word/2010/wordprocessingInk" xmlns:wne="http://schemas.microsoft.com/office/word/2006/wordml" xmlns:wps="http://schemas.microsoft.com/office/word/2010/wordprocessingShape" mc:Ignorable="w14 w15 w16se wp14">
+<w:document xmlns:wpc="http://schemas.microsoft.com/office/word/2010/wordprocessingCanvas" xmlns:cx="http://schemas.microsoft.com/office/drawing/2014/chartex" xmlns:cx1="http://schemas.microsoft.com/office/drawing/2015/9/8/chartex" xmlns:cx2="http://schemas.microsoft.com/office/drawing/2015/10/21/chartex" xmlns:cx3="http://schemas.microsoft.com/office/drawing/2016/5/9/chartex" xmlns:cx4="http://schemas.microsoft.com/office/drawing/2016/5/10/chartex" xmlns:cx5="http://schemas.microsoft.com/office/drawing/2016/5/11/chartex" xmlns:mc="http://schemas.openxmlformats.org/markup-compatibility/2006" xmlns:o="urn:schemas-microsoft-com:office:office" xmlns:r="http://schemas.openxmlformats.org/officeDocument/2006/relationships" xmlns:m="http://schemas.openxmlformats.org/officeDocument/2006/math" xmlns:v="urn:schemas-microsoft-com:vml" xmlns:wp14="http://schemas.microsoft.com/office/word/2010/wordprocessingDrawing" xmlns:wp="http://schemas.openxmlformats.org/drawingml/2006/wordprocessingDrawing" xmlns:w10="urn:schemas-microsoft-com:office:word" xmlns:w="http://schemas.openxmlformats.org/wordprocessingml/2006/main" xmlns:w14="http://schemas.microsoft.com/office/word/2010/wordml" xmlns:w15="http://schemas.microsoft.com/office/word/2012/wordml" xmlns:w16se="http://schemas.microsoft.com/office/word/2015/wordml/symex" xmlns:wpg="http://schemas.microsoft.com/office/word/2010/wordprocessingGroup" xmlns:wpi="http://schemas.microsoft.com/office/word/2010/wordprocessingInk" xmlns:wne="http://schemas.microsoft.com/office/word/2006/wordml" xmlns:wps="http://schemas.microsoft.com/office/word/2010/wordprocessingShape" mc:Ignorable="w14 w15 w16se wp14">
   <w:body>
     <w:p>
       <w:pPr>
@@ -160,13 +160,11 @@
       </w:r>
       <w:proofErr w:type="spellEnd"/>
       <w:r>
-        <w:t xml:space="preserve"> </w:t>
-      </w:r>
-      <w:proofErr w:type="spellStart"/>
-      <w:r>
-        <w:t>ever-expanding</w:t>
-      </w:r>
-      <w:proofErr w:type="spellEnd"/>
+        <w:rPr>
+          <w:lang w:val="en-US"/>
+        </w:rPr>
+        <w:t xml:space="preserve"> ever-expanding</w:t>
+      </w:r>
       <w:r>
         <w:t xml:space="preserve"> </w:t>
       </w:r>
@@ -254,6 +252,8 @@
       <w:r>
         <w:t>is</w:t>
       </w:r>
+      <w:bookmarkStart w:id="0" w:name="_GoBack"/>
+      <w:bookmarkEnd w:id="0"/>
       <w:proofErr w:type="spellEnd"/>
       <w:r>
         <w:t xml:space="preserve"> a </w:t>
@@ -304,10 +304,7 @@
       </w:r>
       <w:proofErr w:type="spellEnd"/>
       <w:r>
-        <w:t xml:space="preserve"> a web</w:t>
-      </w:r>
-      <w:r>
-        <w:t xml:space="preserve"> </w:t>
+        <w:t xml:space="preserve"> a web </w:t>
       </w:r>
       <w:proofErr w:type="spellStart"/>
       <w:r>
@@ -941,10 +938,7 @@
       </w:pPr>
       <w:proofErr w:type="spellStart"/>
       <w:r>
-        <w:t>Roomtype</w:t>
-      </w:r>
-      <w:r>
-        <w:t>s</w:t>
+        <w:t>Roomtypes</w:t>
       </w:r>
       <w:proofErr w:type="spellEnd"/>
       <w:r>
@@ -1018,10 +1012,7 @@
       </w:pPr>
       <w:proofErr w:type="spellStart"/>
       <w:r>
-        <w:t>Rentaltype</w:t>
-      </w:r>
-      <w:r>
-        <w:t>s</w:t>
+        <w:t>Rentaltypes</w:t>
       </w:r>
       <w:proofErr w:type="spellEnd"/>
       <w:r>
@@ -1099,13 +1090,7 @@
         <w:spacing w:after="0"/>
       </w:pPr>
       <w:r>
-        <w:t>Location</w:t>
-      </w:r>
-      <w:r>
-        <w:t>s</w:t>
-      </w:r>
-      <w:r>
-        <w:t xml:space="preserve">: </w:t>
+        <w:t xml:space="preserve">Locations: </w:t>
       </w:r>
       <w:proofErr w:type="spellStart"/>
       <w:r>
@@ -1198,20 +1183,11 @@
         <w:spacing w:after="0"/>
       </w:pPr>
       <w:r>
-        <w:t>Rating</w:t>
-      </w:r>
-      <w:r>
-        <w:t>s</w:t>
-      </w:r>
-      <w:r>
-        <w:t xml:space="preserve">: </w:t>
-      </w:r>
-      <w:r>
-        <w:t xml:space="preserve">Rate an </w:t>
-      </w:r>
-      <w:proofErr w:type="spellStart"/>
-      <w:r>
-        <w:t>offer</w:t>
+        <w:t xml:space="preserve">Ratings: Rate </w:t>
+      </w:r>
+      <w:proofErr w:type="spellStart"/>
+      <w:r>
+        <w:t>landlords</w:t>
       </w:r>
       <w:proofErr w:type="spellEnd"/>
       <w:r>
@@ -1227,10 +1203,31 @@
       </w:r>
       <w:proofErr w:type="spellStart"/>
       <w:r>
-        <w:t>s</w:t>
-      </w:r>
-      <w:r>
-        <w:t>earching</w:t>
+        <w:t>rental</w:t>
+      </w:r>
+      <w:proofErr w:type="spellEnd"/>
+      <w:r>
+        <w:t xml:space="preserve"> </w:t>
+      </w:r>
+      <w:proofErr w:type="spellStart"/>
+      <w:r>
+        <w:t>services</w:t>
+      </w:r>
+      <w:proofErr w:type="spellEnd"/>
+      <w:r>
+        <w:t xml:space="preserve"> </w:t>
+      </w:r>
+      <w:proofErr w:type="spellStart"/>
+      <w:r>
+        <w:t>and</w:t>
+      </w:r>
+      <w:proofErr w:type="spellEnd"/>
+      <w:r>
+        <w:t xml:space="preserve"> </w:t>
+      </w:r>
+      <w:proofErr w:type="spellStart"/>
+      <w:r>
+        <w:t>search</w:t>
       </w:r>
       <w:proofErr w:type="spellEnd"/>
       <w:r>
@@ -1269,12 +1266,17 @@
         <w:t xml:space="preserve"> </w:t>
       </w:r>
       <w:proofErr w:type="spellStart"/>
-      <w:r>
-        <w:t>offers</w:t>
-      </w:r>
-      <w:proofErr w:type="spellEnd"/>
-      <w:r>
-        <w:t xml:space="preserve"> (1 </w:t>
+      <w:proofErr w:type="gramStart"/>
+      <w:r>
+        <w:t>ones</w:t>
+      </w:r>
+      <w:proofErr w:type="spellEnd"/>
+      <w:r>
+        <w:t>(</w:t>
+      </w:r>
+      <w:proofErr w:type="gramEnd"/>
+      <w:r>
+        <w:t xml:space="preserve">1 </w:t>
       </w:r>
       <w:proofErr w:type="spellStart"/>
       <w:r>
@@ -1433,21 +1435,17 @@
       </w:r>
       <w:proofErr w:type="spellEnd"/>
       <w:r>
-        <w:t xml:space="preserve"> </w:t>
-      </w:r>
-      <w:proofErr w:type="spellStart"/>
-      <w:r>
-        <w:t>landlords</w:t>
-      </w:r>
-      <w:proofErr w:type="spellEnd"/>
-      <w:r>
-        <w:t xml:space="preserve"> </w:t>
-      </w:r>
-      <w:proofErr w:type="spellStart"/>
-      <w:r>
-        <w:t>and</w:t>
-      </w:r>
-      <w:proofErr w:type="spellEnd"/>
+        <w:rPr>
+          <w:lang w:val="en-GB"/>
+        </w:rPr>
+        <w:t xml:space="preserve"> landlords</w:t>
+      </w:r>
+      <w:r>
+        <w:rPr>
+          <w:lang w:val="en-US"/>
+        </w:rPr>
+        <w:t xml:space="preserve"> and</w:t>
+      </w:r>
       <w:r>
         <w:t xml:space="preserve"> normal </w:t>
       </w:r>
@@ -2349,8 +2347,6 @@
       <w:r>
         <w:tab/>
       </w:r>
-      <w:bookmarkStart w:id="0" w:name="_GoBack"/>
-      <w:bookmarkEnd w:id="0"/>
     </w:p>
     <w:sectPr>
       <w:pgSz w:w="11906" w:h="16838"/>
@@ -2363,7 +2359,7 @@
 </file>
 
 <file path=word/numbering.xml><?xml version="1.0" encoding="utf-8"?>
-<w:numbering xmlns:wpc="http://schemas.microsoft.com/office/word/2010/wordprocessingCanvas" xmlns:cx="http://schemas.microsoft.com/office/drawing/2014/chartex" xmlns:mc="http://schemas.openxmlformats.org/markup-compatibility/2006" xmlns:o="urn:schemas-microsoft-com:office:office" xmlns:r="http://schemas.openxmlformats.org/officeDocument/2006/relationships" xmlns:m="http://schemas.openxmlformats.org/officeDocument/2006/math" xmlns:v="urn:schemas-microsoft-com:vml" xmlns:wp14="http://schemas.microsoft.com/office/word/2010/wordprocessingDrawing" xmlns:wp="http://schemas.openxmlformats.org/drawingml/2006/wordprocessingDrawing" xmlns:w10="urn:schemas-microsoft-com:office:word" xmlns:w="http://schemas.openxmlformats.org/wordprocessingml/2006/main" xmlns:w14="http://schemas.microsoft.com/office/word/2010/wordml" xmlns:w15="http://schemas.microsoft.com/office/word/2012/wordml" xmlns:w16se="http://schemas.microsoft.com/office/word/2015/wordml/symex" xmlns:wpg="http://schemas.microsoft.com/office/word/2010/wordprocessingGroup" xmlns:wpi="http://schemas.microsoft.com/office/word/2010/wordprocessingInk" xmlns:wne="http://schemas.microsoft.com/office/word/2006/wordml" xmlns:wps="http://schemas.microsoft.com/office/word/2010/wordprocessingShape" mc:Ignorable="w14 w15 w16se wp14">
+<w:numbering xmlns:wpc="http://schemas.microsoft.com/office/word/2010/wordprocessingCanvas" xmlns:cx="http://schemas.microsoft.com/office/drawing/2014/chartex" xmlns:cx1="http://schemas.microsoft.com/office/drawing/2015/9/8/chartex" xmlns:cx2="http://schemas.microsoft.com/office/drawing/2015/10/21/chartex" xmlns:cx3="http://schemas.microsoft.com/office/drawing/2016/5/9/chartex" xmlns:cx4="http://schemas.microsoft.com/office/drawing/2016/5/10/chartex" xmlns:cx5="http://schemas.microsoft.com/office/drawing/2016/5/11/chartex" xmlns:mc="http://schemas.openxmlformats.org/markup-compatibility/2006" xmlns:o="urn:schemas-microsoft-com:office:office" xmlns:r="http://schemas.openxmlformats.org/officeDocument/2006/relationships" xmlns:m="http://schemas.openxmlformats.org/officeDocument/2006/math" xmlns:v="urn:schemas-microsoft-com:vml" xmlns:wp14="http://schemas.microsoft.com/office/word/2010/wordprocessingDrawing" xmlns:wp="http://schemas.openxmlformats.org/drawingml/2006/wordprocessingDrawing" xmlns:w10="urn:schemas-microsoft-com:office:word" xmlns:w="http://schemas.openxmlformats.org/wordprocessingml/2006/main" xmlns:w14="http://schemas.microsoft.com/office/word/2010/wordml" xmlns:w15="http://schemas.microsoft.com/office/word/2012/wordml" xmlns:w16se="http://schemas.microsoft.com/office/word/2015/wordml/symex" xmlns:wpg="http://schemas.microsoft.com/office/word/2010/wordprocessingGroup" xmlns:wpi="http://schemas.microsoft.com/office/word/2010/wordprocessingInk" xmlns:wne="http://schemas.microsoft.com/office/word/2006/wordml" xmlns:wps="http://schemas.microsoft.com/office/word/2010/wordprocessingShape" mc:Ignorable="w14 w15 w16se wp14">
   <w:abstractNum w:abstractNumId="0" w15:restartNumberingAfterBreak="0">
     <w:nsid w:val="31460243"/>
     <w:multiLevelType w:val="hybridMultilevel"/>
@@ -2592,7 +2588,7 @@
       </w:pPr>
     </w:pPrDefault>
   </w:docDefaults>
-  <w:latentStyles w:defLockedState="0" w:defUIPriority="99" w:defSemiHidden="0" w:defUnhideWhenUsed="0" w:defQFormat="0" w:count="371">
+  <w:latentStyles w:defLockedState="0" w:defUIPriority="99" w:defSemiHidden="0" w:defUnhideWhenUsed="0" w:defQFormat="0" w:count="374">
     <w:lsdException w:name="Normal" w:uiPriority="0" w:qFormat="1"/>
     <w:lsdException w:name="heading 1" w:uiPriority="9" w:qFormat="1"/>
     <w:lsdException w:name="heading 2" w:semiHidden="1" w:uiPriority="9" w:unhideWhenUsed="1" w:qFormat="1"/>
@@ -2698,7 +2694,6 @@
     <w:lsdException w:name="HTML Sample" w:semiHidden="1" w:unhideWhenUsed="1"/>
     <w:lsdException w:name="HTML Typewriter" w:semiHidden="1" w:unhideWhenUsed="1"/>
     <w:lsdException w:name="HTML Variable" w:semiHidden="1" w:unhideWhenUsed="1"/>
-    <w:lsdException w:name="Normal Table" w:semiHidden="1" w:unhideWhenUsed="1"/>
     <w:lsdException w:name="annotation subject" w:semiHidden="1" w:unhideWhenUsed="1"/>
     <w:lsdException w:name="No List" w:semiHidden="1" w:unhideWhenUsed="1"/>
     <w:lsdException w:name="Outline List 1" w:semiHidden="1" w:unhideWhenUsed="1"/>
@@ -2743,7 +2738,6 @@
     <w:lsdException w:name="Table Professional" w:semiHidden="1" w:unhideWhenUsed="1"/>
     <w:lsdException w:name="Table Subtle 1" w:semiHidden="1" w:unhideWhenUsed="1"/>
     <w:lsdException w:name="Table Subtle 2" w:semiHidden="1" w:unhideWhenUsed="1"/>
-    <w:lsdException w:name="Table Web 1" w:semiHidden="1" w:unhideWhenUsed="1"/>
     <w:lsdException w:name="Table Web 2" w:semiHidden="1" w:unhideWhenUsed="1"/>
     <w:lsdException w:name="Table Web 3" w:semiHidden="1" w:unhideWhenUsed="1"/>
     <w:lsdException w:name="Balloon Text" w:semiHidden="1" w:unhideWhenUsed="1"/>
@@ -2964,6 +2958,9 @@
     <w:lsdException w:name="List Table 5 Dark Accent 6" w:uiPriority="50"/>
     <w:lsdException w:name="List Table 6 Colorful Accent 6" w:uiPriority="51"/>
     <w:lsdException w:name="List Table 7 Colorful Accent 6" w:uiPriority="52"/>
+    <w:lsdException w:name="Mention" w:semiHidden="1" w:unhideWhenUsed="1"/>
+    <w:lsdException w:name="Smart Hyperlink" w:semiHidden="1" w:unhideWhenUsed="1"/>
+    <w:lsdException w:name="Hashtag" w:semiHidden="1" w:unhideWhenUsed="1"/>
   </w:latentStyles>
   <w:style w:type="paragraph" w:default="1" w:styleId="Standard">
     <w:name w:val="Normal"/>

</xml_diff>